<commit_message>
MAJ des differents documents à télécharger
</commit_message>
<xml_diff>
--- a/download/SPRING-1_Annexes 7 - Epreuve E5 - BTS SIO 2022.docx
+++ b/download/SPRING-1_Annexes 7 - Epreuve E5 - BTS SIO 2022.docx
@@ -379,7 +379,6 @@
           <w:szCs w:val="20"/>
         </w:rPr>
       </w:pPr>
-      <w:proofErr w:type="gramStart"/>
       <w:r>
         <w:rPr>
           <w:rFonts w:ascii="Arial" w:hAnsi="Arial" w:cs="Arial"/>
@@ -387,17 +386,7 @@
           <w:sz w:val="20"/>
           <w:szCs w:val="20"/>
         </w:rPr>
-        <w:t>des</w:t>
-      </w:r>
-      <w:proofErr w:type="gramEnd"/>
-      <w:r>
-        <w:rPr>
-          <w:rFonts w:ascii="Arial" w:hAnsi="Arial" w:cs="Arial"/>
-          <w:color w:val="000000"/>
-          <w:sz w:val="20"/>
-          <w:szCs w:val="20"/>
-        </w:rPr>
-        <w:t xml:space="preserve"> fiches descriptives des deux réalisations professionnelles intégrant les modalités d’accès aux éléments techniques. Ces fiches sont décrites à l’aide du modèle de fiche présenté </w:t>
+        <w:t xml:space="preserve">des fiches descriptives des deux réalisations professionnelles intégrant les modalités d’accès aux éléments techniques. Ces fiches sont décrites à l’aide du modèle de fiche présenté </w:t>
       </w:r>
       <w:r>
         <w:rPr>
@@ -553,7 +542,6 @@
           <w:szCs w:val="20"/>
         </w:rPr>
       </w:pPr>
-      <w:proofErr w:type="gramStart"/>
       <w:r>
         <w:rPr>
           <w:rFonts w:ascii="Arial" w:hAnsi="Arial" w:cs="Arial"/>
@@ -561,17 +549,7 @@
           <w:sz w:val="20"/>
           <w:szCs w:val="20"/>
         </w:rPr>
-        <w:t>des</w:t>
-      </w:r>
-      <w:proofErr w:type="gramEnd"/>
-      <w:r>
-        <w:rPr>
-          <w:rFonts w:ascii="Arial" w:hAnsi="Arial" w:cs="Arial"/>
-          <w:color w:val="000000"/>
-          <w:sz w:val="20"/>
-          <w:szCs w:val="20"/>
-        </w:rPr>
-        <w:t xml:space="preserve"> éléments constitutifs de chaque réalisation professionnelle mise en œuvre par la personne candidate : description des ressources matérielles et logicielles utilisées, schémas explicatifs ou encore documentation utile.</w:t>
+        <w:t>des éléments constitutifs de chaque réalisation professionnelle mise en œuvre par la personne candidate : description des ressources matérielles et logicielles utilisées, schémas explicatifs ou encore documentation utile.</w:t>
       </w:r>
     </w:p>
     <w:p>
@@ -631,23 +609,13 @@
           <w:szCs w:val="20"/>
         </w:rPr>
       </w:pPr>
-      <w:proofErr w:type="gramStart"/>
-      <w:r>
-        <w:rPr>
-          <w:rFonts w:ascii="Arial" w:hAnsi="Arial"/>
-          <w:sz w:val="20"/>
-          <w:szCs w:val="20"/>
-        </w:rPr>
-        <w:t>la</w:t>
-      </w:r>
-      <w:proofErr w:type="gramEnd"/>
-      <w:r>
-        <w:rPr>
-          <w:rFonts w:ascii="Arial" w:hAnsi="Arial"/>
-          <w:sz w:val="20"/>
-          <w:szCs w:val="20"/>
-        </w:rPr>
-        <w:t xml:space="preserve"> </w:t>
+      <w:r>
+        <w:rPr>
+          <w:rFonts w:ascii="Arial" w:hAnsi="Arial"/>
+          <w:sz w:val="20"/>
+          <w:szCs w:val="20"/>
+        </w:rPr>
+        <w:t xml:space="preserve">la </w:t>
       </w:r>
       <w:r>
         <w:rPr>
@@ -680,23 +648,13 @@
           <w:szCs w:val="20"/>
         </w:rPr>
       </w:pPr>
-      <w:proofErr w:type="gramStart"/>
-      <w:r>
-        <w:rPr>
-          <w:rFonts w:ascii="Arial" w:hAnsi="Arial"/>
-          <w:sz w:val="20"/>
-          <w:szCs w:val="20"/>
-        </w:rPr>
-        <w:t>l’expression</w:t>
-      </w:r>
-      <w:proofErr w:type="gramEnd"/>
-      <w:r>
-        <w:rPr>
-          <w:rFonts w:ascii="Arial" w:hAnsi="Arial"/>
-          <w:sz w:val="20"/>
-          <w:szCs w:val="20"/>
-        </w:rPr>
-        <w:t xml:space="preserve"> des besoins qui sera remise </w:t>
+      <w:r>
+        <w:rPr>
+          <w:rFonts w:ascii="Arial" w:hAnsi="Arial"/>
+          <w:sz w:val="20"/>
+          <w:szCs w:val="20"/>
+        </w:rPr>
+        <w:t xml:space="preserve">l’expression des besoins qui sera remise </w:t>
       </w:r>
       <w:r>
         <w:rPr>
@@ -2361,25 +2319,7 @@
           <w:sz w:val="20"/>
           <w:szCs w:val="20"/>
         </w:rPr>
-        <w:t xml:space="preserve">Seuls les candidats ayant préparé le brevet de technicien supérieur par la voie scolaire dans un établissement public ou privé sous contrat, par la voie de la formation professionnelle </w:t>
-      </w:r>
-      <w:proofErr w:type="gramStart"/>
-      <w:r>
-        <w:rPr>
-          <w:rFonts w:ascii="Arial" w:hAnsi="Arial"/>
-          <w:sz w:val="20"/>
-          <w:szCs w:val="20"/>
-        </w:rPr>
-        <w:t>continue</w:t>
-      </w:r>
-      <w:proofErr w:type="gramEnd"/>
-      <w:r>
-        <w:rPr>
-          <w:rFonts w:ascii="Arial" w:hAnsi="Arial"/>
-          <w:sz w:val="20"/>
-          <w:szCs w:val="20"/>
-        </w:rPr>
-        <w:t xml:space="preserve"> dans un établissement public habilité ou bien par la voie de l'apprentissage dans un centre de formation d'apprentis habilité ou une section d'apprentissage habilitée, peuvent </w:t>
+        <w:t xml:space="preserve">Seuls les candidats ayant préparé le brevet de technicien supérieur par la voie scolaire dans un établissement public ou privé sous contrat, par la voie de la formation professionnelle continue dans un établissement public habilité ou bien par la voie de l'apprentissage dans un centre de formation d'apprentis habilité ou une section d'apprentissage habilitée, peuvent </w:t>
       </w:r>
       <w:r>
         <w:rPr>
@@ -2975,23 +2915,13 @@
         </w:rPr>
         <w:t xml:space="preserve">de la cheffe ou du </w:t>
       </w:r>
-      <w:proofErr w:type="spellStart"/>
-      <w:r>
-        <w:rPr>
-          <w:rFonts w:ascii="Arial" w:hAnsi="Arial"/>
-          <w:sz w:val="20"/>
-          <w:szCs w:val="20"/>
-        </w:rPr>
-        <w:t>du</w:t>
-      </w:r>
-      <w:proofErr w:type="spellEnd"/>
-      <w:r>
-        <w:rPr>
-          <w:rFonts w:ascii="Arial" w:hAnsi="Arial"/>
-          <w:sz w:val="20"/>
-          <w:szCs w:val="20"/>
-        </w:rPr>
-        <w:t xml:space="preserve"> chef d’établissement à une date fixée par</w:t>
+      <w:r>
+        <w:rPr>
+          <w:rFonts w:ascii="Arial" w:hAnsi="Arial"/>
+          <w:sz w:val="20"/>
+          <w:szCs w:val="20"/>
+        </w:rPr>
+        <w:t>du chef d’établissement à une date fixée par</w:t>
       </w:r>
       <w:r>
         <w:rPr>
@@ -3808,6 +3738,15 @@
               </w:rPr>
               <w:t xml:space="preserve">Date : </w:t>
             </w:r>
+            <w:r>
+              <w:rPr>
+                <w:rFonts w:ascii="Arial" w:hAnsi="Arial"/>
+                <w:b/>
+                <w:sz w:val="20"/>
+                <w:szCs w:val="20"/>
+              </w:rPr>
+              <w:t>14/06/2022</w:t>
+            </w:r>
           </w:p>
         </w:tc>
       </w:tr>
@@ -3930,13 +3869,8 @@
               </w:rPr>
             </w:pPr>
             <w:r>
-              <w:t xml:space="preserve">Mise en place du </w:t>
-            </w:r>
-            <w:proofErr w:type="spellStart"/>
-            <w:r>
-              <w:t>Spanning-Tree</w:t>
-            </w:r>
-            <w:proofErr w:type="spellEnd"/>
+              <w:t>Mise en place du Spanning-Tree</w:t>
+            </w:r>
             <w:r>
               <w:t xml:space="preserve"> et de VLAN</w:t>
             </w:r>
@@ -4473,7 +4407,7 @@
                   <w:calcOnExit w:val="0"/>
                   <w:checkBox>
                     <w:sizeAuto/>
-                    <w:default w:val="0"/>
+                    <w:default w:val="1"/>
                   </w:checkBox>
                 </w:ffData>
               </w:fldChar>
@@ -4759,11 +4693,9 @@
             <w:r>
               <w:t xml:space="preserve">Trois </w:t>
             </w:r>
-            <w:proofErr w:type="spellStart"/>
             <w:r>
               <w:t>switchs</w:t>
             </w:r>
-            <w:proofErr w:type="spellEnd"/>
             <w:r>
               <w:t xml:space="preserve"> HP </w:t>
             </w:r>
@@ -4777,15 +4709,7 @@
               <w:t>*</w:t>
             </w:r>
             <w:r>
-              <w:t xml:space="preserve">Une </w:t>
-            </w:r>
-            <w:proofErr w:type="spellStart"/>
-            <w:r>
-              <w:t>FireBox</w:t>
-            </w:r>
-            <w:proofErr w:type="spellEnd"/>
-            <w:r>
-              <w:t xml:space="preserve"> </w:t>
+              <w:t xml:space="preserve">Une FireBox </w:t>
             </w:r>
           </w:p>
           <w:p>
@@ -5466,10 +5390,10 @@
                   <v:path o:extrusionok="f" gradientshapeok="t" o:connecttype="rect"/>
                   <o:lock v:ext="edit" aspectratio="t"/>
                 </v:shapetype>
-                <v:shape id="_x0000_i1032" type="#_x0000_t75" style="width:495pt;height:346.8pt" o:ole="">
+                <v:shape id="_x0000_i1025" type="#_x0000_t75" style="width:495pt;height:346.8pt" o:ole="">
                   <v:imagedata r:id="rId9" o:title=""/>
                 </v:shape>
-                <o:OLEObject Type="Embed" ProgID="Acrobat.Document.DC" ShapeID="_x0000_i1032" DrawAspect="Content" ObjectID="_1713186730" r:id="rId10"/>
+                <o:OLEObject Type="Embed" ProgID="Acrobat.Document.DC" ShapeID="_x0000_i1025" DrawAspect="Content" ObjectID="_1713249377" r:id="rId10"/>
               </w:object>
             </w:r>
           </w:p>
@@ -5816,7 +5740,27 @@
                 <w:szCs w:val="20"/>
                 <w:u w:val="single"/>
               </w:rPr>
-              <w:t xml:space="preserve"> Trois </w:t>
+              <w:t xml:space="preserve"> </w:t>
+            </w:r>
+            <w:r>
+              <w:rPr>
+                <w:rFonts w:ascii="Arial" w:hAnsi="Arial"/>
+                <w:bCs/>
+                <w:sz w:val="20"/>
+                <w:szCs w:val="20"/>
+                <w:u w:val="single"/>
+              </w:rPr>
+              <w:t>Deux</w:t>
+            </w:r>
+            <w:r>
+              <w:rPr>
+                <w:rFonts w:ascii="Arial" w:hAnsi="Arial"/>
+                <w:bCs/>
+                <w:sz w:val="20"/>
+                <w:szCs w:val="20"/>
+                <w:u w:val="single"/>
+              </w:rPr>
+              <w:t xml:space="preserve"> </w:t>
             </w:r>
             <w:r>
               <w:rPr>
@@ -5859,11 +5803,11 @@
                 <w:sz w:val="20"/>
                 <w:szCs w:val="20"/>
               </w:rPr>
-              <w:object w:dxaOrig="29449" w:dyaOrig="20568" w14:anchorId="71AB2385">
-                <v:shape id="_x0000_i1038" type="#_x0000_t75" style="width:495pt;height:345.6pt" o:ole="">
+              <w:object w:dxaOrig="29449" w:dyaOrig="20568" w14:anchorId="1CCCF4EE">
+                <v:shape id="_x0000_i1026" type="#_x0000_t75" style="width:495pt;height:345.6pt" o:ole="">
                   <v:imagedata r:id="rId11" o:title=""/>
                 </v:shape>
-                <o:OLEObject Type="Embed" ProgID="Acrobat.Document.DC" ShapeID="_x0000_i1038" DrawAspect="Content" ObjectID="_1713186731" r:id="rId12"/>
+                <o:OLEObject Type="Embed" ProgID="Acrobat.Document.DC" ShapeID="_x0000_i1026" DrawAspect="Content" ObjectID="_1713249378" r:id="rId12"/>
               </w:object>
             </w:r>
           </w:p>
@@ -5925,15 +5869,7 @@
               <w:spacing w:line="276" w:lineRule="auto"/>
             </w:pPr>
             <w:r>
-              <w:t xml:space="preserve">*Configuration des VLANs et assignation des ports sur les </w:t>
-            </w:r>
-            <w:proofErr w:type="spellStart"/>
-            <w:r>
-              <w:t>Switchs</w:t>
-            </w:r>
-            <w:proofErr w:type="spellEnd"/>
-            <w:r>
-              <w:t xml:space="preserve">. </w:t>
+              <w:t xml:space="preserve">*Configuration des VLANs et assignation des ports sur les Switchs. </w:t>
             </w:r>
           </w:p>
           <w:p>
@@ -5942,15 +5878,7 @@
               <w:spacing w:line="276" w:lineRule="auto"/>
             </w:pPr>
             <w:r>
-              <w:t xml:space="preserve">*Paramétrage du protocole </w:t>
-            </w:r>
-            <w:proofErr w:type="spellStart"/>
-            <w:r>
-              <w:t>Spanning-Tree</w:t>
-            </w:r>
-            <w:proofErr w:type="spellEnd"/>
-            <w:r>
-              <w:t>.</w:t>
+              <w:t>*Paramétrage du protocole Spanning-Tree.</w:t>
             </w:r>
           </w:p>
           <w:p>
@@ -7017,36 +6945,16 @@
                 <w:sz w:val="22"/>
                 <w:szCs w:val="22"/>
               </w:rPr>
-              <w:t xml:space="preserve"> </w:t>
-            </w:r>
-            <w:proofErr w:type="gramStart"/>
-            <w:r>
-              <w:rPr>
-                <w:rFonts w:ascii="Arial" w:hAnsi="Arial" w:cs="Arial"/>
-                <w:bCs/>
-                <w:sz w:val="22"/>
-                <w:szCs w:val="22"/>
-              </w:rPr>
-              <w:t>a</w:t>
-            </w:r>
-            <w:r>
-              <w:rPr>
-                <w:rFonts w:ascii="Arial" w:hAnsi="Arial" w:cs="Arial"/>
-                <w:bCs/>
-                <w:sz w:val="22"/>
-                <w:szCs w:val="22"/>
-              </w:rPr>
-              <w:t>bsence</w:t>
-            </w:r>
-            <w:proofErr w:type="gramEnd"/>
-            <w:r>
-              <w:rPr>
-                <w:rFonts w:ascii="Arial" w:hAnsi="Arial" w:cs="Arial"/>
-                <w:bCs/>
-                <w:sz w:val="22"/>
-                <w:szCs w:val="22"/>
-              </w:rPr>
-              <w:t xml:space="preserve"> de dossier</w:t>
+              <w:t xml:space="preserve"> a</w:t>
+            </w:r>
+            <w:r>
+              <w:rPr>
+                <w:rFonts w:ascii="Arial" w:hAnsi="Arial" w:cs="Arial"/>
+                <w:bCs/>
+                <w:sz w:val="22"/>
+                <w:szCs w:val="22"/>
+              </w:rPr>
+              <w:t>bsence de dossier</w:t>
             </w:r>
             <w:r>
               <w:rPr>
@@ -7154,36 +7062,16 @@
                 <w:sz w:val="22"/>
                 <w:szCs w:val="22"/>
               </w:rPr>
-              <w:t xml:space="preserve"> </w:t>
-            </w:r>
-            <w:proofErr w:type="gramStart"/>
-            <w:r>
-              <w:rPr>
-                <w:rFonts w:ascii="Arial" w:hAnsi="Arial" w:cs="Arial"/>
-                <w:bCs/>
-                <w:sz w:val="22"/>
-                <w:szCs w:val="22"/>
-              </w:rPr>
-              <w:t>d</w:t>
-            </w:r>
-            <w:r>
-              <w:rPr>
-                <w:rFonts w:ascii="Arial" w:hAnsi="Arial" w:cs="Arial"/>
-                <w:bCs/>
-                <w:sz w:val="22"/>
-                <w:szCs w:val="22"/>
-              </w:rPr>
-              <w:t>épôt</w:t>
-            </w:r>
-            <w:proofErr w:type="gramEnd"/>
-            <w:r>
-              <w:rPr>
-                <w:rFonts w:ascii="Arial" w:hAnsi="Arial" w:cs="Arial"/>
-                <w:bCs/>
-                <w:sz w:val="22"/>
-                <w:szCs w:val="22"/>
-              </w:rPr>
-              <w:t xml:space="preserve"> du dossier au-delà de la date fixée par les autorités académiques</w:t>
+              <w:t xml:space="preserve"> d</w:t>
+            </w:r>
+            <w:r>
+              <w:rPr>
+                <w:rFonts w:ascii="Arial" w:hAnsi="Arial" w:cs="Arial"/>
+                <w:bCs/>
+                <w:sz w:val="22"/>
+                <w:szCs w:val="22"/>
+              </w:rPr>
+              <w:t>épôt du dossier au-delà de la date fixée par les autorités académiques</w:t>
             </w:r>
             <w:r>
               <w:rPr>
@@ -15780,29 +15668,7 @@
                 <w:sz w:val="16"/>
                 <w:szCs w:val="16"/>
               </w:rPr>
-              <w:t xml:space="preserve">Les choix de solutions répondant au besoin </w:t>
-            </w:r>
-            <w:proofErr w:type="gramStart"/>
-            <w:r>
-              <w:rPr>
-                <w:rFonts w:ascii="Arial" w:hAnsi="Arial" w:cs="Arial"/>
-                <w:i/>
-                <w:iCs/>
-                <w:sz w:val="16"/>
-                <w:szCs w:val="16"/>
-              </w:rPr>
-              <w:t>exprimé</w:t>
-            </w:r>
-            <w:proofErr w:type="gramEnd"/>
-            <w:r>
-              <w:rPr>
-                <w:rFonts w:ascii="Arial" w:hAnsi="Arial" w:cs="Arial"/>
-                <w:i/>
-                <w:iCs/>
-                <w:sz w:val="16"/>
-                <w:szCs w:val="16"/>
-              </w:rPr>
-              <w:t xml:space="preserve"> (adaptation d’une solution existante ou réalisation d’une nouvelle) sont décrits et justifiés en termes de coût, de délai et de qualité.</w:t>
+              <w:t>Les choix de solutions répondant au besoin exprimé (adaptation d’une solution existante ou réalisation d’une nouvelle) sont décrits et justifiés en termes de coût, de délai et de qualité.</w:t>
             </w:r>
           </w:p>
           <w:p>
@@ -18747,29 +18613,7 @@
                 <w:sz w:val="16"/>
                 <w:szCs w:val="16"/>
               </w:rPr>
-              <w:t xml:space="preserve">L’automatisation des tâches d’administration répond au besoin </w:t>
-            </w:r>
-            <w:proofErr w:type="gramStart"/>
-            <w:r>
-              <w:rPr>
-                <w:rFonts w:ascii="Arial" w:hAnsi="Arial" w:cs="Arial"/>
-                <w:i/>
-                <w:iCs/>
-                <w:sz w:val="16"/>
-                <w:szCs w:val="16"/>
-              </w:rPr>
-              <w:t>exprimé</w:t>
-            </w:r>
-            <w:proofErr w:type="gramEnd"/>
-            <w:r>
-              <w:rPr>
-                <w:rFonts w:ascii="Arial" w:hAnsi="Arial" w:cs="Arial"/>
-                <w:i/>
-                <w:iCs/>
-                <w:sz w:val="16"/>
-                <w:szCs w:val="16"/>
-              </w:rPr>
-              <w:t>.</w:t>
+              <w:t>L’automatisation des tâches d’administration répond au besoin exprimé.</w:t>
             </w:r>
           </w:p>
           <w:p>

</xml_diff>

<commit_message>
Modification des documents à télécharger (simplification)
</commit_message>
<xml_diff>
--- a/download/SPRING-1_Annexes 7 - Epreuve E5 - BTS SIO 2022.docx
+++ b/download/SPRING-1_Annexes 7 - Epreuve E5 - BTS SIO 2022.docx
@@ -3869,7 +3869,10 @@
               </w:rPr>
             </w:pPr>
             <w:r>
-              <w:t>Mise en place du Spanning-Tree</w:t>
+              <w:t xml:space="preserve">Mise en place </w:t>
+            </w:r>
+            <w:r>
+              <w:t>redondance switches HP</w:t>
             </w:r>
             <w:r>
               <w:t xml:space="preserve"> et de VLAN</w:t>
@@ -4691,10 +4694,19 @@
               <w:t>*</w:t>
             </w:r>
             <w:r>
-              <w:t xml:space="preserve">Trois </w:t>
-            </w:r>
-            <w:r>
-              <w:t>switchs</w:t>
+              <w:t>Deux</w:t>
+            </w:r>
+            <w:r>
+              <w:t xml:space="preserve"> </w:t>
+            </w:r>
+            <w:r>
+              <w:t>switch</w:t>
+            </w:r>
+            <w:r>
+              <w:t>e</w:t>
+            </w:r>
+            <w:r>
+              <w:t>s</w:t>
             </w:r>
             <w:r>
               <w:t xml:space="preserve"> HP </w:t>
@@ -5393,7 +5405,7 @@
                 <v:shape id="_x0000_i1025" type="#_x0000_t75" style="width:495pt;height:346.8pt" o:ole="">
                   <v:imagedata r:id="rId9" o:title=""/>
                 </v:shape>
-                <o:OLEObject Type="Embed" ProgID="Acrobat.Document.DC" ShapeID="_x0000_i1025" DrawAspect="Content" ObjectID="_1713249377" r:id="rId10"/>
+                <o:OLEObject Type="Embed" ProgID="Acrobat.Document.DC" ShapeID="_x0000_i1025" DrawAspect="Content" ObjectID="_1713263468" r:id="rId10"/>
               </w:object>
             </w:r>
           </w:p>
@@ -5770,7 +5782,57 @@
                 <w:szCs w:val="20"/>
                 <w:u w:val="single"/>
               </w:rPr>
-              <w:t>Switch</w:t>
+              <w:t>s</w:t>
+            </w:r>
+            <w:r>
+              <w:rPr>
+                <w:rFonts w:ascii="Arial" w:hAnsi="Arial"/>
+                <w:bCs/>
+                <w:sz w:val="20"/>
+                <w:szCs w:val="20"/>
+                <w:u w:val="single"/>
+              </w:rPr>
+              <w:t>witch</w:t>
+            </w:r>
+            <w:r>
+              <w:rPr>
+                <w:rFonts w:ascii="Arial" w:hAnsi="Arial"/>
+                <w:bCs/>
+                <w:sz w:val="20"/>
+                <w:szCs w:val="20"/>
+                <w:u w:val="single"/>
+              </w:rPr>
+              <w:t>es</w:t>
+            </w:r>
+            <w:r>
+              <w:rPr>
+                <w:rFonts w:ascii="Arial" w:hAnsi="Arial"/>
+                <w:bCs/>
+                <w:sz w:val="20"/>
+                <w:szCs w:val="20"/>
+                <w:u w:val="single"/>
+              </w:rPr>
+              <w:t xml:space="preserve"> avec VRRP d’activ</w:t>
+            </w:r>
+            <w:r>
+              <w:rPr>
+                <w:rFonts w:ascii="Arial" w:hAnsi="Arial"/>
+                <w:bCs/>
+                <w:sz w:val="20"/>
+                <w:szCs w:val="20"/>
+                <w:u w:val="single"/>
+              </w:rPr>
+              <w:t>é</w:t>
+            </w:r>
+            <w:r>
+              <w:rPr>
+                <w:rFonts w:ascii="Arial" w:hAnsi="Arial"/>
+                <w:bCs/>
+                <w:sz w:val="20"/>
+                <w:szCs w:val="20"/>
+                <w:u w:val="single"/>
+              </w:rPr>
+              <w:t xml:space="preserve"> et VLAN en place</w:t>
             </w:r>
           </w:p>
           <w:p>
@@ -5807,7 +5869,7 @@
                 <v:shape id="_x0000_i1026" type="#_x0000_t75" style="width:495pt;height:345.6pt" o:ole="">
                   <v:imagedata r:id="rId11" o:title=""/>
                 </v:shape>
-                <o:OLEObject Type="Embed" ProgID="Acrobat.Document.DC" ShapeID="_x0000_i1026" DrawAspect="Content" ObjectID="_1713249378" r:id="rId12"/>
+                <o:OLEObject Type="Embed" ProgID="Acrobat.Document.DC" ShapeID="_x0000_i1026" DrawAspect="Content" ObjectID="_1713263469" r:id="rId12"/>
               </w:object>
             </w:r>
           </w:p>
@@ -5869,7 +5931,13 @@
               <w:spacing w:line="276" w:lineRule="auto"/>
             </w:pPr>
             <w:r>
-              <w:t xml:space="preserve">*Configuration des VLANs et assignation des ports sur les Switchs. </w:t>
+              <w:t>*Configuration des VLANs et assignation des ports sur les Switch</w:t>
+            </w:r>
+            <w:r>
+              <w:t>e</w:t>
+            </w:r>
+            <w:r>
+              <w:t xml:space="preserve">s. </w:t>
             </w:r>
           </w:p>
           <w:p>
@@ -5878,7 +5946,10 @@
               <w:spacing w:line="276" w:lineRule="auto"/>
             </w:pPr>
             <w:r>
-              <w:t>*Paramétrage du protocole Spanning-Tree.</w:t>
+              <w:t xml:space="preserve">*Paramétrage du protocole </w:t>
+            </w:r>
+            <w:r>
+              <w:t>VRRP.</w:t>
             </w:r>
           </w:p>
           <w:p>
@@ -5887,22 +5958,25 @@
               <w:spacing w:line="276" w:lineRule="auto"/>
             </w:pPr>
             <w:r>
-              <w:t>*Configuration des interfaces, sous-interfaces et les routes sur les routeurs.</w:t>
+              <w:t xml:space="preserve">*Configuration des interfaces, sous-interfaces sur </w:t>
+            </w:r>
+            <w:r>
+              <w:t>la FireBox</w:t>
+            </w:r>
+            <w:r>
+              <w:t>.</w:t>
             </w:r>
           </w:p>
           <w:p>
             <w:pPr>
               <w:snapToGrid w:val="0"/>
               <w:spacing w:line="276" w:lineRule="auto"/>
-              <w:rPr>
-                <w:rFonts w:ascii="Arial" w:hAnsi="Arial"/>
-                <w:bCs/>
-                <w:sz w:val="20"/>
-                <w:szCs w:val="20"/>
-              </w:rPr>
-            </w:pPr>
-            <w:r>
-              <w:t>*Test de la connectivité avec des pings</w:t>
+            </w:pPr>
+            <w:r>
+              <w:t>*</w:t>
+            </w:r>
+            <w:r>
+              <w:t>Simulation d’une panne d’un switch pour vérifier le fonctionnement du protocole VRRP.</w:t>
             </w:r>
           </w:p>
           <w:p>

</xml_diff>